<commit_message>
Ahora sí esta es final final no va más
</commit_message>
<xml_diff>
--- a/docs/Ordenamientos.docx
+++ b/docs/Ordenamientos.docx
@@ -294,7 +294,25 @@
                 <w:color w:val="000000"/>
                 <w:lang w:eastAsia="es-CO"/>
               </w:rPr>
-              <w:t>Cuando los datos están aleatorios.</w:t>
+              <w:t>Cuando los datos están aleatorios</w:t>
+            </w:r>
+            <w:r>
+              <w:rPr>
+                <w:rFonts w:ascii="Calibri" w:eastAsia="Times New Roman" w:hAnsi="Calibri" w:cs="Calibri"/>
+                <w:color w:val="000000"/>
+                <w:lang w:eastAsia="es-CO"/>
+              </w:rPr>
+              <w:t>, ya que se tiene que hacer una mayor cantidad de cambios</w:t>
+            </w:r>
+            <w:bookmarkStart w:id="0" w:name="_GoBack"/>
+            <w:bookmarkEnd w:id="0"/>
+            <w:r>
+              <w:rPr>
+                <w:rFonts w:ascii="Calibri" w:eastAsia="Times New Roman" w:hAnsi="Calibri" w:cs="Calibri"/>
+                <w:color w:val="000000"/>
+                <w:lang w:eastAsia="es-CO"/>
+              </w:rPr>
+              <w:t>.</w:t>
             </w:r>
           </w:p>
         </w:tc>
@@ -776,23 +794,15 @@
                 <w:color w:val="000000"/>
                 <w:lang w:eastAsia="es-CO"/>
               </w:rPr>
-              <w:t xml:space="preserve">Al dividir el arreglo en dos el tiempo es el mismo para todos los casos, sin </w:t>
-            </w:r>
-            <w:r>
-              <w:rPr>
-                <w:rFonts w:ascii="Calibri" w:eastAsia="Times New Roman" w:hAnsi="Calibri" w:cs="Calibri"/>
-                <w:color w:val="000000"/>
-                <w:lang w:eastAsia="es-CO"/>
-              </w:rPr>
-              <w:t>embargo,</w:t>
-            </w:r>
-            <w:r>
-              <w:rPr>
-                <w:rFonts w:ascii="Calibri" w:eastAsia="Times New Roman" w:hAnsi="Calibri" w:cs="Calibri"/>
-                <w:color w:val="000000"/>
-                <w:lang w:eastAsia="es-CO"/>
-              </w:rPr>
-              <w:t xml:space="preserve"> la cantidad de intercambios puede cambiar, y en ese caso es que se hagan muy pocos intercambios.</w:t>
+              <w:t>Al dividir el arreglo en dos el tiempo es el mismo para todos los casos, sin embargo, la cantidad de intercambios puede cambiar, y en ese caso es que se hagan muy pocos intercambios.</w:t>
+            </w:r>
+            <w:r>
+              <w:rPr>
+                <w:rFonts w:ascii="Calibri" w:eastAsia="Times New Roman" w:hAnsi="Calibri" w:cs="Calibri"/>
+                <w:color w:val="000000"/>
+                <w:lang w:eastAsia="es-CO"/>
+              </w:rPr>
+              <w:t xml:space="preserve"> Es por eso que el mejor caso se va a dar cuando ya esté ligeramente ordenado</w:t>
             </w:r>
           </w:p>
         </w:tc>
@@ -950,23 +960,15 @@
                 <w:color w:val="000000"/>
                 <w:lang w:eastAsia="es-CO"/>
               </w:rPr>
-              <w:t xml:space="preserve">Al dividir el arreglo en dos el tiempo es el mismo para todos los casos, sin </w:t>
-            </w:r>
-            <w:r>
-              <w:rPr>
-                <w:rFonts w:ascii="Calibri" w:eastAsia="Times New Roman" w:hAnsi="Calibri" w:cs="Calibri"/>
-                <w:color w:val="000000"/>
-                <w:lang w:eastAsia="es-CO"/>
-              </w:rPr>
-              <w:t>embargo,</w:t>
-            </w:r>
-            <w:r>
-              <w:rPr>
-                <w:rFonts w:ascii="Calibri" w:eastAsia="Times New Roman" w:hAnsi="Calibri" w:cs="Calibri"/>
-                <w:color w:val="000000"/>
-                <w:lang w:eastAsia="es-CO"/>
-              </w:rPr>
-              <w:t xml:space="preserve"> la cantidad de intercambios puede cambiar, y en ese caso es que se hagan todos los intercambios.</w:t>
+              <w:t>Al dividir el arreglo en dos el tiempo es el mismo para todos los casos, sin embargo, la cantidad de intercambios puede cambiar, y en ese caso es que se hagan todos los intercambios.</w:t>
+            </w:r>
+            <w:r>
+              <w:rPr>
+                <w:rFonts w:ascii="Calibri" w:eastAsia="Times New Roman" w:hAnsi="Calibri" w:cs="Calibri"/>
+                <w:color w:val="000000"/>
+                <w:lang w:eastAsia="es-CO"/>
+              </w:rPr>
+              <w:t xml:space="preserve"> Por eso, el peor caso es cuando el arreglo está desordenado</w:t>
             </w:r>
           </w:p>
         </w:tc>
@@ -2004,41 +2006,13 @@
                 <w:lang w:eastAsia="es-CO"/>
               </w:rPr>
             </w:pPr>
-            <w:proofErr w:type="spellStart"/>
-            <w:r>
-              <w:rPr>
-                <w:rFonts w:ascii="Calibri" w:eastAsia="Times New Roman" w:hAnsi="Calibri" w:cs="Calibri"/>
-                <w:color w:val="000000"/>
-                <w:lang w:eastAsia="es-CO"/>
-              </w:rPr>
-              <w:t>ShellSort</w:t>
-            </w:r>
-            <w:proofErr w:type="spellEnd"/>
-            <w:r>
-              <w:rPr>
-                <w:rFonts w:ascii="Calibri" w:eastAsia="Times New Roman" w:hAnsi="Calibri" w:cs="Calibri"/>
-                <w:color w:val="000000"/>
-                <w:lang w:eastAsia="es-CO"/>
-              </w:rPr>
-              <w:t xml:space="preserve"> (</w:t>
-            </w:r>
-            <w:proofErr w:type="spellStart"/>
-            <w:r>
-              <w:rPr>
-                <w:rFonts w:ascii="Calibri" w:eastAsia="Times New Roman" w:hAnsi="Calibri" w:cs="Calibri"/>
-                <w:color w:val="000000"/>
-                <w:lang w:eastAsia="es-CO"/>
-              </w:rPr>
-              <w:t>mseg</w:t>
-            </w:r>
-            <w:proofErr w:type="spellEnd"/>
-            <w:r>
-              <w:rPr>
-                <w:rFonts w:ascii="Calibri" w:eastAsia="Times New Roman" w:hAnsi="Calibri" w:cs="Calibri"/>
-                <w:color w:val="000000"/>
-                <w:lang w:eastAsia="es-CO"/>
-              </w:rPr>
-              <w:t>)</w:t>
+            <w:r>
+              <w:rPr>
+                <w:rFonts w:ascii="Calibri" w:eastAsia="Times New Roman" w:hAnsi="Calibri" w:cs="Calibri"/>
+                <w:color w:val="000000"/>
+                <w:lang w:eastAsia="es-CO"/>
+              </w:rPr>
+              <w:t>ShellSort (mseg)</w:t>
             </w:r>
           </w:p>
         </w:tc>
@@ -2065,41 +2039,13 @@
                 <w:lang w:eastAsia="es-CO"/>
               </w:rPr>
             </w:pPr>
-            <w:proofErr w:type="spellStart"/>
-            <w:r>
-              <w:rPr>
-                <w:rFonts w:ascii="Calibri" w:eastAsia="Times New Roman" w:hAnsi="Calibri" w:cs="Calibri"/>
-                <w:color w:val="000000"/>
-                <w:lang w:eastAsia="es-CO"/>
-              </w:rPr>
-              <w:t>MergeSort</w:t>
-            </w:r>
-            <w:proofErr w:type="spellEnd"/>
-            <w:r>
-              <w:rPr>
-                <w:rFonts w:ascii="Calibri" w:eastAsia="Times New Roman" w:hAnsi="Calibri" w:cs="Calibri"/>
-                <w:color w:val="000000"/>
-                <w:lang w:eastAsia="es-CO"/>
-              </w:rPr>
-              <w:t xml:space="preserve"> (</w:t>
-            </w:r>
-            <w:proofErr w:type="spellStart"/>
-            <w:r>
-              <w:rPr>
-                <w:rFonts w:ascii="Calibri" w:eastAsia="Times New Roman" w:hAnsi="Calibri" w:cs="Calibri"/>
-                <w:color w:val="000000"/>
-                <w:lang w:eastAsia="es-CO"/>
-              </w:rPr>
-              <w:t>mseg</w:t>
-            </w:r>
-            <w:proofErr w:type="spellEnd"/>
-            <w:r>
-              <w:rPr>
-                <w:rFonts w:ascii="Calibri" w:eastAsia="Times New Roman" w:hAnsi="Calibri" w:cs="Calibri"/>
-                <w:color w:val="000000"/>
-                <w:lang w:eastAsia="es-CO"/>
-              </w:rPr>
-              <w:t>)</w:t>
+            <w:r>
+              <w:rPr>
+                <w:rFonts w:ascii="Calibri" w:eastAsia="Times New Roman" w:hAnsi="Calibri" w:cs="Calibri"/>
+                <w:color w:val="000000"/>
+                <w:lang w:eastAsia="es-CO"/>
+              </w:rPr>
+              <w:t>MergeSort (mseg)</w:t>
             </w:r>
           </w:p>
         </w:tc>
@@ -2126,41 +2072,13 @@
                 <w:lang w:eastAsia="es-CO"/>
               </w:rPr>
             </w:pPr>
-            <w:proofErr w:type="spellStart"/>
-            <w:r>
-              <w:rPr>
-                <w:rFonts w:ascii="Calibri" w:eastAsia="Times New Roman" w:hAnsi="Calibri" w:cs="Calibri"/>
-                <w:color w:val="000000"/>
-                <w:lang w:eastAsia="es-CO"/>
-              </w:rPr>
-              <w:t>QuickSort</w:t>
-            </w:r>
-            <w:proofErr w:type="spellEnd"/>
-            <w:r>
-              <w:rPr>
-                <w:rFonts w:ascii="Calibri" w:eastAsia="Times New Roman" w:hAnsi="Calibri" w:cs="Calibri"/>
-                <w:color w:val="000000"/>
-                <w:lang w:eastAsia="es-CO"/>
-              </w:rPr>
-              <w:t xml:space="preserve"> (</w:t>
-            </w:r>
-            <w:proofErr w:type="spellStart"/>
-            <w:r>
-              <w:rPr>
-                <w:rFonts w:ascii="Calibri" w:eastAsia="Times New Roman" w:hAnsi="Calibri" w:cs="Calibri"/>
-                <w:color w:val="000000"/>
-                <w:lang w:eastAsia="es-CO"/>
-              </w:rPr>
-              <w:t>mseg</w:t>
-            </w:r>
-            <w:proofErr w:type="spellEnd"/>
-            <w:r>
-              <w:rPr>
-                <w:rFonts w:ascii="Calibri" w:eastAsia="Times New Roman" w:hAnsi="Calibri" w:cs="Calibri"/>
-                <w:color w:val="000000"/>
-                <w:lang w:eastAsia="es-CO"/>
-              </w:rPr>
-              <w:t>)</w:t>
+            <w:r>
+              <w:rPr>
+                <w:rFonts w:ascii="Calibri" w:eastAsia="Times New Roman" w:hAnsi="Calibri" w:cs="Calibri"/>
+                <w:color w:val="000000"/>
+                <w:lang w:eastAsia="es-CO"/>
+              </w:rPr>
+              <w:t>QuickSort (mseg)</w:t>
             </w:r>
           </w:p>
         </w:tc>
@@ -2618,25 +2536,7 @@
                 <w:color w:val="000000"/>
                 <w:lang w:eastAsia="es-CO"/>
               </w:rPr>
-              <w:t>Tiempo Promedio (</w:t>
-            </w:r>
-            <w:proofErr w:type="spellStart"/>
-            <w:r>
-              <w:rPr>
-                <w:rFonts w:ascii="Calibri" w:eastAsia="Times New Roman" w:hAnsi="Calibri" w:cs="Calibri"/>
-                <w:color w:val="000000"/>
-                <w:lang w:eastAsia="es-CO"/>
-              </w:rPr>
-              <w:t>mseg</w:t>
-            </w:r>
-            <w:proofErr w:type="spellEnd"/>
-            <w:r>
-              <w:rPr>
-                <w:rFonts w:ascii="Calibri" w:eastAsia="Times New Roman" w:hAnsi="Calibri" w:cs="Calibri"/>
-                <w:color w:val="000000"/>
-                <w:lang w:eastAsia="es-CO"/>
-              </w:rPr>
-              <w:t>)</w:t>
+              <w:t>Tiempo Promedio (mseg)</w:t>
             </w:r>
           </w:p>
         </w:tc>
@@ -2747,36 +2647,7 @@
     <w:p/>
     <w:p>
       <w:r>
-        <w:t>Con base en los datos obtenidos podemos concluir que el mejor ordenamiento para trabajar</w:t>
-      </w:r>
-      <w:bookmarkStart w:id="0" w:name="_GoBack"/>
-      <w:bookmarkEnd w:id="0"/>
-      <w:r>
-        <w:t xml:space="preserve"> es </w:t>
-      </w:r>
-      <w:proofErr w:type="spellStart"/>
-      <w:r>
-        <w:t>MergeSort</w:t>
-      </w:r>
-      <w:proofErr w:type="spellEnd"/>
-      <w:r>
-        <w:t xml:space="preserve">, seguido de </w:t>
-      </w:r>
-      <w:proofErr w:type="spellStart"/>
-      <w:r>
-        <w:t>QuickSort</w:t>
-      </w:r>
-      <w:proofErr w:type="spellEnd"/>
-      <w:r>
-        <w:t xml:space="preserve">, y terminando con </w:t>
-      </w:r>
-      <w:proofErr w:type="spellStart"/>
-      <w:r>
-        <w:t>ShellSort</w:t>
-      </w:r>
-      <w:proofErr w:type="spellEnd"/>
-      <w:r>
-        <w:t xml:space="preserve">. </w:t>
+        <w:t xml:space="preserve">Con base en los datos obtenidos podemos concluir que el mejor ordenamiento para trabajar es MergeSort, seguido de QuickSort, y terminando con ShellSort. </w:t>
       </w:r>
     </w:p>
     <w:sectPr>
@@ -2806,7 +2677,7 @@
       </w:pPr>
     </w:pPrDefault>
   </w:docDefaults>
-  <w:latentStyles w:defLockedState="0" w:defUIPriority="99" w:defSemiHidden="0" w:defUnhideWhenUsed="0" w:defQFormat="0" w:count="377">
+  <w:latentStyles w:defLockedState="0" w:defUIPriority="99" w:defSemiHidden="0" w:defUnhideWhenUsed="0" w:defQFormat="0" w:count="376">
     <w:lsdException w:name="Normal" w:uiPriority="0" w:qFormat="1"/>
     <w:lsdException w:name="heading 1" w:uiPriority="9" w:qFormat="1"/>
     <w:lsdException w:name="heading 2" w:semiHidden="1" w:uiPriority="9" w:unhideWhenUsed="1" w:qFormat="1"/>
@@ -2912,6 +2783,7 @@
     <w:lsdException w:name="HTML Sample" w:semiHidden="1" w:unhideWhenUsed="1"/>
     <w:lsdException w:name="HTML Typewriter" w:semiHidden="1" w:unhideWhenUsed="1"/>
     <w:lsdException w:name="HTML Variable" w:semiHidden="1" w:unhideWhenUsed="1"/>
+    <w:lsdException w:name="Normal Table" w:semiHidden="1" w:unhideWhenUsed="1"/>
     <w:lsdException w:name="annotation subject" w:semiHidden="1" w:unhideWhenUsed="1"/>
     <w:lsdException w:name="No List" w:semiHidden="1" w:unhideWhenUsed="1"/>
     <w:lsdException w:name="Outline List 1" w:semiHidden="1" w:unhideWhenUsed="1"/>
@@ -2957,9 +2829,11 @@
     <w:lsdException w:name="Table Subtle 1" w:semiHidden="1" w:unhideWhenUsed="1"/>
     <w:lsdException w:name="Table Subtle 2" w:semiHidden="1" w:unhideWhenUsed="1"/>
     <w:lsdException w:name="Table Web 1" w:semiHidden="1" w:unhideWhenUsed="1"/>
+    <w:lsdException w:name="Table Web 2" w:semiHidden="1" w:unhideWhenUsed="1"/>
     <w:lsdException w:name="Table Web 3" w:semiHidden="1" w:unhideWhenUsed="1"/>
     <w:lsdException w:name="Balloon Text" w:semiHidden="1" w:unhideWhenUsed="1"/>
     <w:lsdException w:name="Table Grid" w:uiPriority="39"/>
+    <w:lsdException w:name="Table Theme" w:semiHidden="1" w:unhideWhenUsed="1"/>
     <w:lsdException w:name="Placeholder Text" w:semiHidden="1"/>
     <w:lsdException w:name="No Spacing" w:uiPriority="1" w:qFormat="1"/>
     <w:lsdException w:name="Light Shading" w:uiPriority="60"/>
@@ -3180,7 +3054,6 @@
     <w:lsdException w:name="Hashtag" w:semiHidden="1" w:unhideWhenUsed="1"/>
     <w:lsdException w:name="Unresolved Mention" w:semiHidden="1" w:unhideWhenUsed="1"/>
     <w:lsdException w:name="Smart Link" w:semiHidden="1" w:unhideWhenUsed="1"/>
-    <w:lsdException w:name="Smart Link Error" w:semiHidden="1" w:unhideWhenUsed="1"/>
   </w:latentStyles>
   <w:style w:type="paragraph" w:default="1" w:styleId="Normal">
     <w:name w:val="Normal"/>

</xml_diff>